<commit_message>
Updated min-width of big screen
</commit_message>
<xml_diff>
--- a/Lab Flex y media queries.docx
+++ b/Lab Flex y media queries.docx
@@ -1,6 +1,6 @@
 
 <file path=word/document.xml><?xml version="1.0" encoding="utf-8"?>
-<w:document xmlns:wpc="http://schemas.microsoft.com/office/word/2010/wordprocessingCanvas" xmlns:cx="http://schemas.microsoft.com/office/drawing/2014/chartex" xmlns:cx1="http://schemas.microsoft.com/office/drawing/2015/9/8/chartex" xmlns:cx2="http://schemas.microsoft.com/office/drawing/2015/10/21/chartex" xmlns:cx3="http://schemas.microsoft.com/office/drawing/2016/5/9/chartex" xmlns:cx4="http://schemas.microsoft.com/office/drawing/2016/5/10/chartex" xmlns:cx5="http://schemas.microsoft.com/office/drawing/2016/5/11/chartex" xmlns:cx6="http://schemas.microsoft.com/office/drawing/2016/5/12/chartex" xmlns:cx7="http://schemas.microsoft.com/office/drawing/2016/5/13/chartex" xmlns:cx8="http://schemas.microsoft.com/office/drawing/2016/5/14/chartex" xmlns:mc="http://schemas.openxmlformats.org/markup-compatibility/2006" xmlns:aink="http://schemas.microsoft.com/office/drawing/2016/ink" xmlns:am3d="http://schemas.microsoft.com/office/drawing/2017/model3d" xmlns:o="urn:schemas-microsoft-com:office:office" xmlns:r="http://schemas.openxmlformats.org/officeDocument/2006/relationships" xmlns:m="http://schemas.openxmlformats.org/officeDocument/2006/math" xmlns:v="urn:schemas-microsoft-com:vml" xmlns:wp14="http://schemas.microsoft.com/office/word/2010/wordprocessingDrawing" xmlns:wp="http://schemas.openxmlformats.org/drawingml/2006/wordprocessingDrawing" xmlns:w10="urn:schemas-microsoft-com:office:word" xmlns:w="http://schemas.openxmlformats.org/wordprocessingml/2006/main" xmlns:w14="http://schemas.microsoft.com/office/word/2010/wordml" xmlns:w15="http://schemas.microsoft.com/office/word/2012/wordml" xmlns:w16cex="http://schemas.microsoft.com/office/word/2018/wordml/cex" xmlns:w16cid="http://schemas.microsoft.com/office/word/2016/wordml/cid" xmlns:w16="http://schemas.microsoft.com/office/word/2018/wordml" xmlns:w16se="http://schemas.microsoft.com/office/word/2015/wordml/symex" xmlns:wpg="http://schemas.microsoft.com/office/word/2010/wordprocessingGroup" xmlns:wpi="http://schemas.microsoft.com/office/word/2010/wordprocessingInk" xmlns:wne="http://schemas.microsoft.com/office/word/2006/wordml" xmlns:wps="http://schemas.microsoft.com/office/word/2010/wordprocessingShape" mc:Ignorable="w14 w15 w16se w16cid w16 w16cex wp14">
+<w:document xmlns:wpc="http://schemas.microsoft.com/office/word/2010/wordprocessingCanvas" xmlns:cx="http://schemas.microsoft.com/office/drawing/2014/chartex" xmlns:cx1="http://schemas.microsoft.com/office/drawing/2015/9/8/chartex" xmlns:cx2="http://schemas.microsoft.com/office/drawing/2015/10/21/chartex" xmlns:cx3="http://schemas.microsoft.com/office/drawing/2016/5/9/chartex" xmlns:cx4="http://schemas.microsoft.com/office/drawing/2016/5/10/chartex" xmlns:cx5="http://schemas.microsoft.com/office/drawing/2016/5/11/chartex" xmlns:cx6="http://schemas.microsoft.com/office/drawing/2016/5/12/chartex" xmlns:cx7="http://schemas.microsoft.com/office/drawing/2016/5/13/chartex" xmlns:cx8="http://schemas.microsoft.com/office/drawing/2016/5/14/chartex" xmlns:mc="http://schemas.openxmlformats.org/markup-compatibility/2006" xmlns:aink="http://schemas.microsoft.com/office/drawing/2016/ink" xmlns:am3d="http://schemas.microsoft.com/office/drawing/2017/model3d" xmlns:o="urn:schemas-microsoft-com:office:office" xmlns:r="http://schemas.openxmlformats.org/officeDocument/2006/relationships" xmlns:m="http://schemas.openxmlformats.org/officeDocument/2006/math" xmlns:v="urn:schemas-microsoft-com:vml" xmlns:wp14="http://schemas.microsoft.com/office/word/2010/wordprocessingDrawing" xmlns:wp="http://schemas.openxmlformats.org/drawingml/2006/wordprocessingDrawing" xmlns:w10="urn:schemas-microsoft-com:office:word" xmlns:w="http://schemas.openxmlformats.org/wordprocessingml/2006/main" xmlns:w14="http://schemas.microsoft.com/office/word/2010/wordml" xmlns:w15="http://schemas.microsoft.com/office/word/2012/wordml" xmlns:w16cid="http://schemas.microsoft.com/office/word/2016/wordml/cid" xmlns:w16se="http://schemas.microsoft.com/office/word/2015/wordml/symex" xmlns:wpg="http://schemas.microsoft.com/office/word/2010/wordprocessingGroup" xmlns:wpi="http://schemas.microsoft.com/office/word/2010/wordprocessingInk" xmlns:wne="http://schemas.microsoft.com/office/word/2006/wordml" xmlns:wps="http://schemas.microsoft.com/office/word/2010/wordprocessingShape" mc:Ignorable="w14 w15 w16se w16cid wp14">
   <w:body>
     <w:p>
       <w:pPr>
@@ -81,15 +81,22 @@
         <w:rPr>
           <w:lang w:val="es-MX"/>
         </w:rPr>
+        <w:t>Diego Estrada Talamantes &lt;a01634310@itesm.mx</w:t>
+      </w:r>
+      <w:bookmarkStart w:id="2" w:name="_GoBack"/>
+      <w:bookmarkEnd w:id="2"/>
+      <w:r>
+        <w:rPr>
+          <w:lang w:val="es-MX"/>
+        </w:rPr>
+        <w:t>&gt;</w:t>
+      </w:r>
+      <w:r>
+        <w:rPr>
+          <w:lang w:val="es-MX"/>
+        </w:rPr>
         <w:br/>
-        <w:t xml:space="preserve">GITHUB </w:t>
-      </w:r>
-      <w:proofErr w:type="gramStart"/>
-      <w:r>
-        <w:rPr>
-          <w:lang w:val="es-MX"/>
-        </w:rPr>
-        <w:t>REPOSITORY</w:t>
+        <w:t>GITHUB REPOSITORY</w:t>
       </w:r>
       <w:r>
         <w:rPr>
@@ -101,48 +108,48 @@
         <w:rPr>
           <w:lang w:val="es-MX"/>
         </w:rPr>
-        <w:t>:</w:t>
-      </w:r>
-      <w:proofErr w:type="gramEnd"/>
-      <w:r>
-        <w:rPr>
-          <w:lang w:val="es-MX"/>
-        </w:rPr>
-        <w:t xml:space="preserve"> [</w:t>
-      </w:r>
-      <w:r>
-        <w:rPr>
-          <w:lang w:val="es-MX"/>
-        </w:rPr>
-        <w:t xml:space="preserve">  ]</w:t>
-      </w:r>
-    </w:p>
-    <w:p>
-      <w:pPr>
-        <w:rPr>
-          <w:lang w:val="es-MX"/>
-        </w:rPr>
-      </w:pPr>
-      <w:r>
-        <w:rPr>
-          <w:lang w:val="es-MX"/>
-        </w:rPr>
-        <w:t xml:space="preserve">GITHUB PAGE URL: </w:t>
-      </w:r>
-      <w:proofErr w:type="gramStart"/>
-      <w:r>
-        <w:rPr>
-          <w:lang w:val="es-MX"/>
-        </w:rPr>
-        <w:t>[  ]</w:t>
-      </w:r>
-      <w:proofErr w:type="gramEnd"/>
+        <w:t>: [</w:t>
+      </w:r>
+      <w:r>
+        <w:rPr>
+          <w:lang w:val="es-MX"/>
+        </w:rPr>
+        <w:t xml:space="preserve"> </w:t>
+      </w:r>
+      <w:r>
+        <w:rPr>
+          <w:lang w:val="es-MX"/>
+        </w:rPr>
+        <w:t>https://github.com/A01634310/TC2026-Web-Lab03</w:t>
+      </w:r>
+      <w:r>
+        <w:rPr>
+          <w:lang w:val="es-MX"/>
+        </w:rPr>
+        <w:t xml:space="preserve"> </w:t>
+      </w:r>
+      <w:r>
+        <w:rPr>
+          <w:lang w:val="es-MX"/>
+        </w:rPr>
+        <w:t>]</w:t>
+      </w:r>
+    </w:p>
+    <w:p>
+      <w:r>
+        <w:t xml:space="preserve">GITHUB PAGE URL: [ </w:t>
+      </w:r>
+      <w:r>
+        <w:t>https://a01634310.github.io/TC2026-Web-Lab03/</w:t>
+      </w:r>
+      <w:r>
+        <w:t xml:space="preserve"> ]</w:t>
+      </w:r>
     </w:p>
     <w:p>
       <w:pPr>
         <w:rPr>
           <w:u w:val="single"/>
-          <w:lang w:val="es-MX"/>
         </w:rPr>
       </w:pPr>
     </w:p>
@@ -150,7 +157,6 @@
       <w:pPr>
         <w:rPr>
           <w:u w:val="single"/>
-          <w:lang w:val="es-MX"/>
         </w:rPr>
       </w:pPr>
     </w:p>
@@ -158,7 +164,6 @@
       <w:pPr>
         <w:rPr>
           <w:u w:val="single"/>
-          <w:lang w:val="es-MX"/>
         </w:rPr>
       </w:pPr>
     </w:p>
@@ -525,7 +530,6 @@
         <w:lastRenderedPageBreak/>
         <w:t xml:space="preserve">Para </w:t>
       </w:r>
-      <w:proofErr w:type="spellStart"/>
       <w:r>
         <w:rPr>
           <w:b/>
@@ -535,19 +539,7 @@
           <w:u w:val="single"/>
           <w:lang w:val="es-MX"/>
         </w:rPr>
-        <w:t>tablets</w:t>
-      </w:r>
-      <w:proofErr w:type="spellEnd"/>
-      <w:r>
-        <w:rPr>
-          <w:b/>
-          <w:bCs/>
-          <w:sz w:val="20"/>
-          <w:szCs w:val="20"/>
-          <w:u w:val="single"/>
-          <w:lang w:val="es-MX"/>
-        </w:rPr>
-        <w:t>:</w:t>
+        <w:t>tablets:</w:t>
       </w:r>
     </w:p>
     <w:p>
@@ -773,25 +765,7 @@
           <w:lang w:val="es-MX"/>
         </w:rPr>
         <w:lastRenderedPageBreak/>
-        <w:t xml:space="preserve">Utiliza media queries y </w:t>
-      </w:r>
-      <w:proofErr w:type="spellStart"/>
-      <w:r>
-        <w:rPr>
-          <w:sz w:val="20"/>
-          <w:szCs w:val="20"/>
-          <w:lang w:val="es-MX"/>
-        </w:rPr>
-        <w:t>Flexbox</w:t>
-      </w:r>
-      <w:proofErr w:type="spellEnd"/>
-      <w:r>
-        <w:rPr>
-          <w:sz w:val="20"/>
-          <w:szCs w:val="20"/>
-          <w:lang w:val="es-MX"/>
-        </w:rPr>
-        <w:t xml:space="preserve"> para lograr las vistas presentadas en las imágenes. Para los rangos puedes usar los siguientes</w:t>
+        <w:t>Utiliza media queries y Flexbox para lograr las vistas presentadas en las imágenes. Para los rangos puedes usar los siguientes</w:t>
       </w:r>
       <w:r>
         <w:rPr>
@@ -826,23 +800,13 @@
           <w:u w:val="single"/>
         </w:rPr>
       </w:pPr>
-      <w:proofErr w:type="gramStart"/>
       <w:r>
         <w:rPr>
           <w:sz w:val="20"/>
           <w:szCs w:val="20"/>
           <w:u w:val="single"/>
         </w:rPr>
-        <w:t>Tablets :</w:t>
-      </w:r>
-      <w:proofErr w:type="gramEnd"/>
-      <w:r>
-        <w:rPr>
-          <w:sz w:val="20"/>
-          <w:szCs w:val="20"/>
-          <w:u w:val="single"/>
-        </w:rPr>
-        <w:t xml:space="preserve"> </w:t>
+        <w:t xml:space="preserve">Tablets : </w:t>
       </w:r>
       <w:r>
         <w:rPr>
@@ -878,41 +842,13 @@
           <w:u w:val="single"/>
         </w:rPr>
       </w:pPr>
-      <w:proofErr w:type="spellStart"/>
       <w:r>
         <w:rPr>
           <w:sz w:val="20"/>
           <w:szCs w:val="20"/>
           <w:u w:val="single"/>
         </w:rPr>
-        <w:t>Pantallas</w:t>
-      </w:r>
-      <w:proofErr w:type="spellEnd"/>
-      <w:r>
-        <w:rPr>
-          <w:sz w:val="20"/>
-          <w:szCs w:val="20"/>
-          <w:u w:val="single"/>
-        </w:rPr>
-        <w:t xml:space="preserve"> </w:t>
-      </w:r>
-      <w:proofErr w:type="gramStart"/>
-      <w:r>
-        <w:rPr>
-          <w:sz w:val="20"/>
-          <w:szCs w:val="20"/>
-          <w:u w:val="single"/>
-        </w:rPr>
-        <w:t>Grandes :</w:t>
-      </w:r>
-      <w:proofErr w:type="gramEnd"/>
-      <w:r>
-        <w:rPr>
-          <w:sz w:val="20"/>
-          <w:szCs w:val="20"/>
-          <w:u w:val="single"/>
-        </w:rPr>
-        <w:t xml:space="preserve"> </w:t>
+        <w:t xml:space="preserve">Pantallas Grandes : </w:t>
       </w:r>
       <w:r>
         <w:rPr>
@@ -1236,7 +1172,7 @@
 </file>
 
 <file path=word/numbering.xml><?xml version="1.0" encoding="utf-8"?>
-<w:numbering xmlns:wpc="http://schemas.microsoft.com/office/word/2010/wordprocessingCanvas" xmlns:cx="http://schemas.microsoft.com/office/drawing/2014/chartex" xmlns:cx1="http://schemas.microsoft.com/office/drawing/2015/9/8/chartex" xmlns:cx2="http://schemas.microsoft.com/office/drawing/2015/10/21/chartex" xmlns:cx3="http://schemas.microsoft.com/office/drawing/2016/5/9/chartex" xmlns:cx4="http://schemas.microsoft.com/office/drawing/2016/5/10/chartex" xmlns:cx5="http://schemas.microsoft.com/office/drawing/2016/5/11/chartex" xmlns:cx6="http://schemas.microsoft.com/office/drawing/2016/5/12/chartex" xmlns:cx7="http://schemas.microsoft.com/office/drawing/2016/5/13/chartex" xmlns:cx8="http://schemas.microsoft.com/office/drawing/2016/5/14/chartex" xmlns:mc="http://schemas.openxmlformats.org/markup-compatibility/2006" xmlns:aink="http://schemas.microsoft.com/office/drawing/2016/ink" xmlns:am3d="http://schemas.microsoft.com/office/drawing/2017/model3d" xmlns:o="urn:schemas-microsoft-com:office:office" xmlns:r="http://schemas.openxmlformats.org/officeDocument/2006/relationships" xmlns:m="http://schemas.openxmlformats.org/officeDocument/2006/math" xmlns:v="urn:schemas-microsoft-com:vml" xmlns:wp14="http://schemas.microsoft.com/office/word/2010/wordprocessingDrawing" xmlns:wp="http://schemas.openxmlformats.org/drawingml/2006/wordprocessingDrawing" xmlns:w10="urn:schemas-microsoft-com:office:word" xmlns:w="http://schemas.openxmlformats.org/wordprocessingml/2006/main" xmlns:w14="http://schemas.microsoft.com/office/word/2010/wordml" xmlns:w15="http://schemas.microsoft.com/office/word/2012/wordml" xmlns:w16cex="http://schemas.microsoft.com/office/word/2018/wordml/cex" xmlns:w16cid="http://schemas.microsoft.com/office/word/2016/wordml/cid" xmlns:w16="http://schemas.microsoft.com/office/word/2018/wordml" xmlns:w16se="http://schemas.microsoft.com/office/word/2015/wordml/symex" xmlns:wpg="http://schemas.microsoft.com/office/word/2010/wordprocessingGroup" xmlns:wpi="http://schemas.microsoft.com/office/word/2010/wordprocessingInk" xmlns:wne="http://schemas.microsoft.com/office/word/2006/wordml" xmlns:wps="http://schemas.microsoft.com/office/word/2010/wordprocessingShape" mc:Ignorable="w14 w15 w16se w16cid w16 w16cex wp14">
+<w:numbering xmlns:wpc="http://schemas.microsoft.com/office/word/2010/wordprocessingCanvas" xmlns:cx="http://schemas.microsoft.com/office/drawing/2014/chartex" xmlns:cx1="http://schemas.microsoft.com/office/drawing/2015/9/8/chartex" xmlns:cx2="http://schemas.microsoft.com/office/drawing/2015/10/21/chartex" xmlns:cx3="http://schemas.microsoft.com/office/drawing/2016/5/9/chartex" xmlns:cx4="http://schemas.microsoft.com/office/drawing/2016/5/10/chartex" xmlns:cx5="http://schemas.microsoft.com/office/drawing/2016/5/11/chartex" xmlns:cx6="http://schemas.microsoft.com/office/drawing/2016/5/12/chartex" xmlns:cx7="http://schemas.microsoft.com/office/drawing/2016/5/13/chartex" xmlns:cx8="http://schemas.microsoft.com/office/drawing/2016/5/14/chartex" xmlns:mc="http://schemas.openxmlformats.org/markup-compatibility/2006" xmlns:aink="http://schemas.microsoft.com/office/drawing/2016/ink" xmlns:am3d="http://schemas.microsoft.com/office/drawing/2017/model3d" xmlns:o="urn:schemas-microsoft-com:office:office" xmlns:r="http://schemas.openxmlformats.org/officeDocument/2006/relationships" xmlns:m="http://schemas.openxmlformats.org/officeDocument/2006/math" xmlns:v="urn:schemas-microsoft-com:vml" xmlns:wp14="http://schemas.microsoft.com/office/word/2010/wordprocessingDrawing" xmlns:wp="http://schemas.openxmlformats.org/drawingml/2006/wordprocessingDrawing" xmlns:w10="urn:schemas-microsoft-com:office:word" xmlns:w="http://schemas.openxmlformats.org/wordprocessingml/2006/main" xmlns:w14="http://schemas.microsoft.com/office/word/2010/wordml" xmlns:w15="http://schemas.microsoft.com/office/word/2012/wordml" xmlns:w16cid="http://schemas.microsoft.com/office/word/2016/wordml/cid" xmlns:w16se="http://schemas.microsoft.com/office/word/2015/wordml/symex" xmlns:wpg="http://schemas.microsoft.com/office/word/2010/wordprocessingGroup" xmlns:wpi="http://schemas.microsoft.com/office/word/2010/wordprocessingInk" xmlns:wne="http://schemas.microsoft.com/office/word/2006/wordml" xmlns:wps="http://schemas.microsoft.com/office/word/2010/wordprocessingShape" mc:Ignorable="w14 w15 w16se w16cid wp14">
   <w:abstractNum w:abstractNumId="0" w15:restartNumberingAfterBreak="0">
     <w:nsid w:val="007411C1"/>
     <w:multiLevelType w:val="hybridMultilevel"/>
@@ -2305,7 +2241,7 @@
 </file>
 
 <file path=word/styles.xml><?xml version="1.0" encoding="utf-8"?>
-<w:styles xmlns:mc="http://schemas.openxmlformats.org/markup-compatibility/2006" xmlns:r="http://schemas.openxmlformats.org/officeDocument/2006/relationships" xmlns:w="http://schemas.openxmlformats.org/wordprocessingml/2006/main" xmlns:w14="http://schemas.microsoft.com/office/word/2010/wordml" xmlns:w15="http://schemas.microsoft.com/office/word/2012/wordml" xmlns:w16cex="http://schemas.microsoft.com/office/word/2018/wordml/cex" xmlns:w16cid="http://schemas.microsoft.com/office/word/2016/wordml/cid" xmlns:w16="http://schemas.microsoft.com/office/word/2018/wordml" xmlns:w16se="http://schemas.microsoft.com/office/word/2015/wordml/symex" mc:Ignorable="w14 w15 w16se w16cid w16 w16cex">
+<w:styles xmlns:mc="http://schemas.openxmlformats.org/markup-compatibility/2006" xmlns:r="http://schemas.openxmlformats.org/officeDocument/2006/relationships" xmlns:w="http://schemas.openxmlformats.org/wordprocessingml/2006/main" xmlns:w14="http://schemas.microsoft.com/office/word/2010/wordml" xmlns:w15="http://schemas.microsoft.com/office/word/2012/wordml" xmlns:w16cid="http://schemas.microsoft.com/office/word/2016/wordml/cid" xmlns:w16se="http://schemas.microsoft.com/office/word/2015/wordml/symex" mc:Ignorable="w14 w15 w16se w16cid">
   <w:docDefaults>
     <w:rPrDefault>
       <w:rPr>
@@ -3108,7 +3044,7 @@
 </file>
 
 <file path=customXml/itemProps1.xml><?xml version="1.0" encoding="utf-8"?>
-<ds:datastoreItem xmlns:ds="http://schemas.openxmlformats.org/officeDocument/2006/customXml" ds:itemID="{50715520-93FC-4ACD-AA30-57E63F2E38EA}">
+<ds:datastoreItem xmlns:ds="http://schemas.openxmlformats.org/officeDocument/2006/customXml" ds:itemID="{8B3473B2-8C8C-40B5-AC72-F16B9E902000}">
   <ds:schemaRefs>
     <ds:schemaRef ds:uri="http://schemas.openxmlformats.org/officeDocument/2006/bibliography"/>
   </ds:schemaRefs>

</xml_diff>